<commit_message>
show countdown and form review
</commit_message>
<xml_diff>
--- a/public/certificate/certificate.docx
+++ b/public/certificate/certificate.docx
@@ -92,7 +92,7 @@
           <w:szCs w:val="50"/>
           <w:lang w:val="en-US"/>
         </w:rPr>
-        <w:t>Telah menyelesaikan codeigniter awal</w:t>
+        <w:t>Telah menyelesaikan laravel</w:t>
       </w:r>
     </w:p>
     <w:p>
@@ -158,7 +158,7 @@
           <w:szCs w:val="50"/>
           <w:lang w:val="en-US"/>
         </w:rPr>
-        <w:t>Dicetak tanggal 2021-04-12 17:42:44</w:t>
+        <w:t>Dicetak tanggal 2021-04-26 13:31:05</w:t>
       </w:r>
     </w:p>
     <w:sectPr>

</xml_diff>

<commit_message>
fix card review mentor
</commit_message>
<xml_diff>
--- a/public/certificate/certificate.docx
+++ b/public/certificate/certificate.docx
@@ -39,7 +39,7 @@
           <w:szCs w:val="50"/>
           <w:lang w:val="en-US"/>
         </w:rPr>
-        <w:t>Nomor seri : Ngajar.in-eGLH7LWjiC</w:t>
+        <w:t>Nomor seri : Ngajar.in-jb5br7qobJ</w:t>
       </w:r>
       <w:bookmarkStart w:id="0" w:name="_GoBack"/>
       <w:bookmarkEnd w:id="0"/>
@@ -103,7 +103,7 @@
           <w:szCs w:val="50"/>
           <w:lang w:val="en-US"/>
         </w:rPr>
-        <w:t>Telah menyelesaikan laravel</w:t>
+        <w:t>Telah menyelesaikan React JS untuk Pemula</w:t>
       </w:r>
     </w:p>
     <w:p>
@@ -167,7 +167,7 @@
           <w:szCs w:val="50"/>
           <w:lang w:val="en-US"/>
         </w:rPr>
-        <w:t>Dicetak tanggal 2021-04-26 17:45:06</w:t>
+        <w:t>Dicetak tanggal 2021-04-29 12:41:00</w:t>
       </w:r>
     </w:p>
     <w:sectPr>

</xml_diff>